<commit_message>
Modificacion de Microprocesador y nop, instruccion str
</commit_message>
<xml_diff>
--- a/justificaciones_hipotesis.docx
+++ b/justificaciones_hipotesis.docx
@@ -49,8 +49,6 @@
         </w:rPr>
         <w:t>3.2) componer 3 veces nop</w:t>
       </w:r>
-      <w:bookmarkStart w:id="0" w:name="_GoBack"/>
-      <w:bookmarkEnd w:id="0"/>
     </w:p>
     <w:p>
       <w:pPr>
@@ -58,6 +56,121 @@
           <w:lang w:val="es-ES"/>
         </w:rPr>
       </w:pPr>
+      <w:proofErr w:type="spellStart"/>
+      <w:proofErr w:type="gramStart"/>
+      <w:r>
+        <w:rPr>
+          <w:lang w:val="es-ES"/>
+        </w:rPr>
+        <w:t>str</w:t>
+      </w:r>
+      <w:proofErr w:type="spellEnd"/>
+      <w:r>
+        <w:rPr>
+          <w:lang w:val="es-ES"/>
+        </w:rPr>
+        <w:t xml:space="preserve"> :</w:t>
+      </w:r>
+      <w:proofErr w:type="gramEnd"/>
+      <w:r>
+        <w:rPr>
+          <w:lang w:val="es-ES"/>
+        </w:rPr>
+        <w:t xml:space="preserve">: </w:t>
+      </w:r>
+      <w:proofErr w:type="spellStart"/>
+      <w:r>
+        <w:rPr>
+          <w:lang w:val="es-ES"/>
+        </w:rPr>
+        <w:t>Int</w:t>
+      </w:r>
+      <w:proofErr w:type="spellEnd"/>
+      <w:r>
+        <w:rPr>
+          <w:lang w:val="es-ES"/>
+        </w:rPr>
+        <w:t xml:space="preserve"> -&gt; </w:t>
+      </w:r>
+      <w:proofErr w:type="spellStart"/>
+      <w:r>
+        <w:rPr>
+          <w:lang w:val="es-ES"/>
+        </w:rPr>
+        <w:t>Int</w:t>
+      </w:r>
+      <w:proofErr w:type="spellEnd"/>
+      <w:r>
+        <w:rPr>
+          <w:lang w:val="es-ES"/>
+        </w:rPr>
+        <w:t xml:space="preserve"> -&gt; Microprocesador -&gt; Microprocesador</w:t>
+      </w:r>
+    </w:p>
+    <w:p>
+      <w:pPr>
+        <w:rPr>
+          <w:lang w:val="es-ES"/>
+        </w:rPr>
+      </w:pPr>
+      <w:proofErr w:type="spellStart"/>
+      <w:r>
+        <w:rPr>
+          <w:lang w:val="es-ES"/>
+        </w:rPr>
+        <w:t>str</w:t>
+      </w:r>
+      <w:proofErr w:type="spellEnd"/>
+      <w:r>
+        <w:rPr>
+          <w:lang w:val="es-ES"/>
+        </w:rPr>
+        <w:t xml:space="preserve"> </w:t>
+      </w:r>
+      <w:proofErr w:type="spellStart"/>
+      <w:r>
+        <w:rPr>
+          <w:lang w:val="es-ES"/>
+        </w:rPr>
+        <w:t>addr</w:t>
+      </w:r>
+      <w:proofErr w:type="spellEnd"/>
+      <w:r>
+        <w:rPr>
+          <w:lang w:val="es-ES"/>
+        </w:rPr>
+        <w:t xml:space="preserve"> val micro = micro {memoria = (</w:t>
+      </w:r>
+      <w:proofErr w:type="spellStart"/>
+      <w:r>
+        <w:rPr>
+          <w:lang w:val="es-ES"/>
+        </w:rPr>
+        <w:t>intercambioDeInfo</w:t>
+      </w:r>
+      <w:proofErr w:type="spellEnd"/>
+      <w:r>
+        <w:rPr>
+          <w:lang w:val="es-ES"/>
+        </w:rPr>
+        <w:t xml:space="preserve"> (memoria micro) </w:t>
+      </w:r>
+      <w:proofErr w:type="spellStart"/>
+      <w:r>
+        <w:rPr>
+          <w:lang w:val="es-ES"/>
+        </w:rPr>
+        <w:t>addr</w:t>
+      </w:r>
+      <w:proofErr w:type="spellEnd"/>
+      <w:r>
+        <w:rPr>
+          <w:lang w:val="es-ES"/>
+        </w:rPr>
+        <w:t xml:space="preserve"> val)}</w:t>
+      </w:r>
+      <w:bookmarkStart w:id="0" w:name="_GoBack"/>
+      <w:bookmarkEnd w:id="0"/>
     </w:p>
     <w:p>
       <w:pPr>

</xml_diff>

<commit_message>
Implementados lod y lodv
</commit_message>
<xml_diff>
--- a/justificaciones_hipotesis.docx
+++ b/justificaciones_hipotesis.docx
@@ -12,7 +12,19 @@
         <w:rPr>
           <w:lang w:val="es-ES"/>
         </w:rPr>
-        <w:t>Suponemos que la memoria consta de una lista de tuplas, la cual su primer elemento es su posición, y su segundo elemento, el dato guardado. Guardamos la memoria completa en el Microprocesador para hacer un manejo más fácil en el simulador.</w:t>
+        <w:t xml:space="preserve">Suponemos que la memoria </w:t>
+      </w:r>
+      <w:r>
+        <w:rPr>
+          <w:lang w:val="es-ES"/>
+        </w:rPr>
+        <w:t>consta de 1024 posiciones con datos dentro de esas posiciones.</w:t>
+      </w:r>
+      <w:r>
+        <w:rPr>
+          <w:lang w:val="es-ES"/>
+        </w:rPr>
+        <w:t xml:space="preserve"> Guardamos la memoria completa en el Microprocesador para hacer un manejo más fácil en el simulador.</w:t>
       </w:r>
     </w:p>
     <w:p>
@@ -21,18 +33,23 @@
           <w:lang w:val="es-ES"/>
         </w:rPr>
       </w:pPr>
-    </w:p>
-    <w:p>
-      <w:pPr>
-        <w:rPr>
-          <w:lang w:val="es-ES"/>
-        </w:rPr>
-      </w:pPr>
       <w:r>
         <w:rPr>
           <w:lang w:val="es-ES"/>
         </w:rPr>
-        <w:t>Luego, están los acumuladores A y B, el PC, y el mensaje de error, porque el micro posee dichos elementos.</w:t>
+        <w:t>Luego, están los acumuladores A y B, el PC</w:t>
+      </w:r>
+      <w:r>
+        <w:rPr>
+          <w:lang w:val="es-ES"/>
+        </w:rPr>
+        <w:t xml:space="preserve"> </w:t>
+      </w:r>
+      <w:r>
+        <w:rPr>
+          <w:lang w:val="es-ES"/>
+        </w:rPr>
+        <w:t>y el mensaje de error, porque el micro posee dichos elementos.</w:t>
       </w:r>
     </w:p>
     <w:p>
@@ -47,137 +64,17 @@
           <w:u w:val="single"/>
           <w:lang w:val="es-ES"/>
         </w:rPr>
-        <w:t>3.2) componer 3 veces nop</w:t>
+        <w:t>3.2) componer 3 veces no</w:t>
       </w:r>
-    </w:p>
-    <w:p>
-      <w:pPr>
-        <w:rPr>
-          <w:lang w:val="es-ES"/>
-        </w:rPr>
-      </w:pPr>
-      <w:proofErr w:type="spellStart"/>
-      <w:proofErr w:type="gramStart"/>
       <w:r>
         <w:rPr>
-          <w:lang w:val="es-ES"/>
-        </w:rPr>
-        <w:t>str</w:t>
-      </w:r>
-      <w:proofErr w:type="spellEnd"/>
-      <w:r>
-        <w:rPr>
-          <w:lang w:val="es-ES"/>
-        </w:rPr>
-        <w:t xml:space="preserve"> :</w:t>
-      </w:r>
-      <w:proofErr w:type="gramEnd"/>
-      <w:r>
-        <w:rPr>
-          <w:lang w:val="es-ES"/>
-        </w:rPr>
-        <w:t xml:space="preserve">: </w:t>
-      </w:r>
-      <w:proofErr w:type="spellStart"/>
-      <w:r>
-        <w:rPr>
-          <w:lang w:val="es-ES"/>
-        </w:rPr>
-        <w:t>Int</w:t>
-      </w:r>
-      <w:proofErr w:type="spellEnd"/>
-      <w:r>
-        <w:rPr>
-          <w:lang w:val="es-ES"/>
-        </w:rPr>
-        <w:t xml:space="preserve"> -&gt; </w:t>
-      </w:r>
-      <w:proofErr w:type="spellStart"/>
-      <w:r>
-        <w:rPr>
-          <w:lang w:val="es-ES"/>
-        </w:rPr>
-        <w:t>Int</w:t>
-      </w:r>
-      <w:proofErr w:type="spellEnd"/>
-      <w:r>
-        <w:rPr>
-          <w:lang w:val="es-ES"/>
-        </w:rPr>
-        <w:t xml:space="preserve"> -&gt; Microprocesador -&gt; Microprocesador</w:t>
-      </w:r>
-    </w:p>
-    <w:p>
-      <w:pPr>
-        <w:rPr>
-          <w:lang w:val="es-ES"/>
-        </w:rPr>
-      </w:pPr>
-      <w:proofErr w:type="spellStart"/>
-      <w:r>
-        <w:rPr>
-          <w:lang w:val="es-ES"/>
-        </w:rPr>
-        <w:t>str</w:t>
-      </w:r>
-      <w:proofErr w:type="spellEnd"/>
-      <w:r>
-        <w:rPr>
-          <w:lang w:val="es-ES"/>
-        </w:rPr>
-        <w:t xml:space="preserve"> </w:t>
-      </w:r>
-      <w:proofErr w:type="spellStart"/>
-      <w:r>
-        <w:rPr>
-          <w:lang w:val="es-ES"/>
-        </w:rPr>
-        <w:t>addr</w:t>
-      </w:r>
-      <w:proofErr w:type="spellEnd"/>
-      <w:r>
-        <w:rPr>
-          <w:lang w:val="es-ES"/>
-        </w:rPr>
-        <w:t xml:space="preserve"> val micro = micro {memoria = (</w:t>
-      </w:r>
-      <w:proofErr w:type="spellStart"/>
-      <w:r>
-        <w:rPr>
-          <w:lang w:val="es-ES"/>
-        </w:rPr>
-        <w:t>intercambioDeInfo</w:t>
-      </w:r>
-      <w:proofErr w:type="spellEnd"/>
-      <w:r>
-        <w:rPr>
-          <w:lang w:val="es-ES"/>
-        </w:rPr>
-        <w:t xml:space="preserve"> (memoria micro) </w:t>
-      </w:r>
-      <w:proofErr w:type="spellStart"/>
-      <w:r>
-        <w:rPr>
-          <w:lang w:val="es-ES"/>
-        </w:rPr>
-        <w:t>addr</w:t>
-      </w:r>
-      <w:proofErr w:type="spellEnd"/>
-      <w:r>
-        <w:rPr>
-          <w:lang w:val="es-ES"/>
-        </w:rPr>
-        <w:t xml:space="preserve"> val)}</w:t>
+          <w:u w:val="single"/>
+          <w:lang w:val="es-ES"/>
+        </w:rPr>
+        <w:t>p</w:t>
       </w:r>
       <w:bookmarkStart w:id="0" w:name="_GoBack"/>
       <w:bookmarkEnd w:id="0"/>
-    </w:p>
-    <w:p>
-      <w:pPr>
-        <w:rPr>
-          <w:lang w:val="es-ES"/>
-        </w:rPr>
-      </w:pPr>
     </w:p>
     <w:sectPr>
       <w:pgSz w:w="12240" w:h="15840"/>

</xml_diff>